<commit_message>
HTML - level-3 codes level 1 to 3
</commit_message>
<xml_diff>
--- a/07_HTML (Level - 2)/Inline Vs Block.docx
+++ b/07_HTML (Level - 2)/Inline Vs Block.docx
@@ -10,12 +10,13 @@
       </w:pPr>
       <w:r>
         <w:rPr>
+          <w:noProof/>
           <w:lang w:val="en-US"/>
         </w:rPr>
         <w:drawing>
-          <wp:inline distT="0" distB="0" distL="0" distR="0" wp14:anchorId="1B4B19F7" wp14:editId="7611121B">
-            <wp:extent cx="5731510" cy="2881630"/>
-            <wp:effectExtent l="0" t="0" r="2540" b="0"/>
+          <wp:inline distT="0" distB="0" distL="0" distR="0" wp14:anchorId="1B4B19F7" wp14:editId="656C4B68">
+            <wp:extent cx="6568440" cy="3302413"/>
+            <wp:effectExtent l="0" t="0" r="3810" b="0"/>
             <wp:docPr id="1" name="Picture 1"/>
             <wp:cNvGraphicFramePr>
               <a:graphicFrameLocks xmlns:a="http://schemas.openxmlformats.org/drawingml/2006/main" noChangeAspect="1"/>
@@ -36,7 +37,7 @@
                   <pic:spPr>
                     <a:xfrm>
                       <a:off x="0" y="0"/>
-                      <a:ext cx="5731510" cy="2881630"/>
+                      <a:ext cx="6581824" cy="3309142"/>
                     </a:xfrm>
                     <a:prstGeom prst="rect">
                       <a:avLst/>
@@ -57,6 +58,7 @@
       </w:pPr>
       <w:r>
         <w:rPr>
+          <w:noProof/>
           <w:lang w:val="en-US"/>
         </w:rPr>
         <w:drawing>
@@ -95,6 +97,785 @@
           </wp:inline>
         </w:drawing>
       </w:r>
+    </w:p>
+    <w:p>
+      <w:pPr>
+        <w:rPr>
+          <w:lang w:val="en-US"/>
+        </w:rPr>
+      </w:pPr>
+      <w:proofErr w:type="spellStart"/>
+      <w:r>
+        <w:rPr>
+          <w:lang w:val="en-US"/>
+        </w:rPr>
+        <w:t>Div</w:t>
+      </w:r>
+      <w:proofErr w:type="spellEnd"/>
+      <w:r>
+        <w:rPr>
+          <w:lang w:val="en-US"/>
+        </w:rPr>
+        <w:t xml:space="preserve"> Element</w:t>
+      </w:r>
+    </w:p>
+    <w:p>
+      <w:pPr>
+        <w:rPr>
+          <w:lang w:val="en-US"/>
+        </w:rPr>
+      </w:pPr>
+      <w:r>
+        <w:rPr>
+          <w:noProof/>
+          <w:lang w:val="en-US"/>
+        </w:rPr>
+        <w:lastRenderedPageBreak/>
+        <w:drawing>
+          <wp:inline distT="0" distB="0" distL="0" distR="0" wp14:anchorId="1AAB5BFF" wp14:editId="16F5094C">
+            <wp:extent cx="6645910" cy="3799840"/>
+            <wp:effectExtent l="0" t="0" r="2540" b="0"/>
+            <wp:docPr id="3" name="Picture 3"/>
+            <wp:cNvGraphicFramePr>
+              <a:graphicFrameLocks xmlns:a="http://schemas.openxmlformats.org/drawingml/2006/main" noChangeAspect="1"/>
+            </wp:cNvGraphicFramePr>
+            <a:graphic xmlns:a="http://schemas.openxmlformats.org/drawingml/2006/main">
+              <a:graphicData uri="http://schemas.openxmlformats.org/drawingml/2006/picture">
+                <pic:pic xmlns:pic="http://schemas.openxmlformats.org/drawingml/2006/picture">
+                  <pic:nvPicPr>
+                    <pic:cNvPr id="1" name=""/>
+                    <pic:cNvPicPr/>
+                  </pic:nvPicPr>
+                  <pic:blipFill>
+                    <a:blip r:embed="rId6"/>
+                    <a:stretch>
+                      <a:fillRect/>
+                    </a:stretch>
+                  </pic:blipFill>
+                  <pic:spPr>
+                    <a:xfrm>
+                      <a:off x="0" y="0"/>
+                      <a:ext cx="6645910" cy="3799840"/>
+                    </a:xfrm>
+                    <a:prstGeom prst="rect">
+                      <a:avLst/>
+                    </a:prstGeom>
+                  </pic:spPr>
+                </pic:pic>
+              </a:graphicData>
+            </a:graphic>
+          </wp:inline>
+        </w:drawing>
+      </w:r>
+    </w:p>
+    <w:p>
+      <w:pPr>
+        <w:rPr>
+          <w:lang w:val="en-US"/>
+        </w:rPr>
+      </w:pPr>
+      <w:r>
+        <w:rPr>
+          <w:lang w:val="en-US"/>
+        </w:rPr>
+        <w:t>Span Element</w:t>
+      </w:r>
+    </w:p>
+    <w:p>
+      <w:pPr>
+        <w:rPr>
+          <w:lang w:val="en-US"/>
+        </w:rPr>
+      </w:pPr>
+      <w:r>
+        <w:rPr>
+          <w:noProof/>
+          <w:lang w:val="en-US"/>
+        </w:rPr>
+        <w:drawing>
+          <wp:inline distT="0" distB="0" distL="0" distR="0" wp14:anchorId="16093D8F" wp14:editId="0A71779F">
+            <wp:extent cx="6645910" cy="3641090"/>
+            <wp:effectExtent l="0" t="0" r="2540" b="0"/>
+            <wp:docPr id="4" name="Picture 4"/>
+            <wp:cNvGraphicFramePr>
+              <a:graphicFrameLocks xmlns:a="http://schemas.openxmlformats.org/drawingml/2006/main" noChangeAspect="1"/>
+            </wp:cNvGraphicFramePr>
+            <a:graphic xmlns:a="http://schemas.openxmlformats.org/drawingml/2006/main">
+              <a:graphicData uri="http://schemas.openxmlformats.org/drawingml/2006/picture">
+                <pic:pic xmlns:pic="http://schemas.openxmlformats.org/drawingml/2006/picture">
+                  <pic:nvPicPr>
+                    <pic:cNvPr id="1" name=""/>
+                    <pic:cNvPicPr/>
+                  </pic:nvPicPr>
+                  <pic:blipFill>
+                    <a:blip r:embed="rId7"/>
+                    <a:stretch>
+                      <a:fillRect/>
+                    </a:stretch>
+                  </pic:blipFill>
+                  <pic:spPr>
+                    <a:xfrm>
+                      <a:off x="0" y="0"/>
+                      <a:ext cx="6645910" cy="3641090"/>
+                    </a:xfrm>
+                    <a:prstGeom prst="rect">
+                      <a:avLst/>
+                    </a:prstGeom>
+                  </pic:spPr>
+                </pic:pic>
+              </a:graphicData>
+            </a:graphic>
+          </wp:inline>
+        </w:drawing>
+      </w:r>
+    </w:p>
+    <w:p>
+      <w:pPr>
+        <w:rPr>
+          <w:lang w:val="en-US"/>
+        </w:rPr>
+      </w:pPr>
+      <w:r>
+        <w:rPr>
+          <w:lang w:val="en-US"/>
+        </w:rPr>
+        <w:t>Sub &amp; Sup Tag</w:t>
+      </w:r>
+    </w:p>
+    <w:p>
+      <w:pPr>
+        <w:rPr>
+          <w:lang w:val="en-US"/>
+        </w:rPr>
+      </w:pPr>
+      <w:r>
+        <w:rPr>
+          <w:noProof/>
+          <w:lang w:val="en-US"/>
+        </w:rPr>
+        <w:lastRenderedPageBreak/>
+        <w:drawing>
+          <wp:inline distT="0" distB="0" distL="0" distR="0" wp14:anchorId="0F9572A4" wp14:editId="74ED436A">
+            <wp:extent cx="6645910" cy="3587115"/>
+            <wp:effectExtent l="0" t="0" r="2540" b="0"/>
+            <wp:docPr id="5" name="Picture 5"/>
+            <wp:cNvGraphicFramePr>
+              <a:graphicFrameLocks xmlns:a="http://schemas.openxmlformats.org/drawingml/2006/main" noChangeAspect="1"/>
+            </wp:cNvGraphicFramePr>
+            <a:graphic xmlns:a="http://schemas.openxmlformats.org/drawingml/2006/main">
+              <a:graphicData uri="http://schemas.openxmlformats.org/drawingml/2006/picture">
+                <pic:pic xmlns:pic="http://schemas.openxmlformats.org/drawingml/2006/picture">
+                  <pic:nvPicPr>
+                    <pic:cNvPr id="1" name=""/>
+                    <pic:cNvPicPr/>
+                  </pic:nvPicPr>
+                  <pic:blipFill>
+                    <a:blip r:embed="rId8"/>
+                    <a:stretch>
+                      <a:fillRect/>
+                    </a:stretch>
+                  </pic:blipFill>
+                  <pic:spPr>
+                    <a:xfrm>
+                      <a:off x="0" y="0"/>
+                      <a:ext cx="6645910" cy="3587115"/>
+                    </a:xfrm>
+                    <a:prstGeom prst="rect">
+                      <a:avLst/>
+                    </a:prstGeom>
+                  </pic:spPr>
+                </pic:pic>
+              </a:graphicData>
+            </a:graphic>
+          </wp:inline>
+        </w:drawing>
+      </w:r>
+    </w:p>
+    <w:p>
+      <w:pPr>
+        <w:rPr>
+          <w:lang w:val="en-US"/>
+        </w:rPr>
+      </w:pPr>
+      <w:r>
+        <w:rPr>
+          <w:lang w:val="en-US"/>
+        </w:rPr>
+        <w:t>Semantic Markup</w:t>
+      </w:r>
+    </w:p>
+    <w:p>
+      <w:pPr>
+        <w:rPr>
+          <w:lang w:val="en-US"/>
+        </w:rPr>
+      </w:pPr>
+      <w:r>
+        <w:rPr>
+          <w:noProof/>
+          <w:lang w:val="en-US"/>
+        </w:rPr>
+        <w:drawing>
+          <wp:inline distT="0" distB="0" distL="0" distR="0" wp14:anchorId="7B6D342C" wp14:editId="2777810F">
+            <wp:extent cx="4580017" cy="2476715"/>
+            <wp:effectExtent l="0" t="0" r="0" b="0"/>
+            <wp:docPr id="6" name="Picture 6"/>
+            <wp:cNvGraphicFramePr>
+              <a:graphicFrameLocks xmlns:a="http://schemas.openxmlformats.org/drawingml/2006/main" noChangeAspect="1"/>
+            </wp:cNvGraphicFramePr>
+            <a:graphic xmlns:a="http://schemas.openxmlformats.org/drawingml/2006/main">
+              <a:graphicData uri="http://schemas.openxmlformats.org/drawingml/2006/picture">
+                <pic:pic xmlns:pic="http://schemas.openxmlformats.org/drawingml/2006/picture">
+                  <pic:nvPicPr>
+                    <pic:cNvPr id="1" name=""/>
+                    <pic:cNvPicPr/>
+                  </pic:nvPicPr>
+                  <pic:blipFill>
+                    <a:blip r:embed="rId9"/>
+                    <a:stretch>
+                      <a:fillRect/>
+                    </a:stretch>
+                  </pic:blipFill>
+                  <pic:spPr>
+                    <a:xfrm>
+                      <a:off x="0" y="0"/>
+                      <a:ext cx="4580017" cy="2476715"/>
+                    </a:xfrm>
+                    <a:prstGeom prst="rect">
+                      <a:avLst/>
+                    </a:prstGeom>
+                  </pic:spPr>
+                </pic:pic>
+              </a:graphicData>
+            </a:graphic>
+          </wp:inline>
+        </w:drawing>
+      </w:r>
+      <w:r>
+        <w:rPr>
+          <w:noProof/>
+          <w:lang w:val="en-US"/>
+        </w:rPr>
+        <w:drawing>
+          <wp:inline distT="0" distB="0" distL="0" distR="0" wp14:anchorId="090725B4" wp14:editId="723E2A74">
+            <wp:extent cx="3688400" cy="2400508"/>
+            <wp:effectExtent l="0" t="0" r="7620" b="0"/>
+            <wp:docPr id="7" name="Picture 7"/>
+            <wp:cNvGraphicFramePr>
+              <a:graphicFrameLocks xmlns:a="http://schemas.openxmlformats.org/drawingml/2006/main" noChangeAspect="1"/>
+            </wp:cNvGraphicFramePr>
+            <a:graphic xmlns:a="http://schemas.openxmlformats.org/drawingml/2006/main">
+              <a:graphicData uri="http://schemas.openxmlformats.org/drawingml/2006/picture">
+                <pic:pic xmlns:pic="http://schemas.openxmlformats.org/drawingml/2006/picture">
+                  <pic:nvPicPr>
+                    <pic:cNvPr id="1" name=""/>
+                    <pic:cNvPicPr/>
+                  </pic:nvPicPr>
+                  <pic:blipFill>
+                    <a:blip r:embed="rId10"/>
+                    <a:stretch>
+                      <a:fillRect/>
+                    </a:stretch>
+                  </pic:blipFill>
+                  <pic:spPr>
+                    <a:xfrm>
+                      <a:off x="0" y="0"/>
+                      <a:ext cx="3688400" cy="2400508"/>
+                    </a:xfrm>
+                    <a:prstGeom prst="rect">
+                      <a:avLst/>
+                    </a:prstGeom>
+                  </pic:spPr>
+                </pic:pic>
+              </a:graphicData>
+            </a:graphic>
+          </wp:inline>
+        </w:drawing>
+      </w:r>
+    </w:p>
+    <w:p>
+      <w:pPr>
+        <w:rPr>
+          <w:lang w:val="en-US"/>
+        </w:rPr>
+      </w:pPr>
+      <w:r>
+        <w:rPr>
+          <w:noProof/>
+          <w:lang w:val="en-US"/>
+        </w:rPr>
+        <w:lastRenderedPageBreak/>
+        <w:drawing>
+          <wp:inline distT="0" distB="0" distL="0" distR="0" wp14:anchorId="409484F8" wp14:editId="1CBDE401">
+            <wp:extent cx="4160881" cy="2659610"/>
+            <wp:effectExtent l="0" t="0" r="0" b="7620"/>
+            <wp:docPr id="10" name="Picture 10"/>
+            <wp:cNvGraphicFramePr>
+              <a:graphicFrameLocks xmlns:a="http://schemas.openxmlformats.org/drawingml/2006/main" noChangeAspect="1"/>
+            </wp:cNvGraphicFramePr>
+            <a:graphic xmlns:a="http://schemas.openxmlformats.org/drawingml/2006/main">
+              <a:graphicData uri="http://schemas.openxmlformats.org/drawingml/2006/picture">
+                <pic:pic xmlns:pic="http://schemas.openxmlformats.org/drawingml/2006/picture">
+                  <pic:nvPicPr>
+                    <pic:cNvPr id="1" name=""/>
+                    <pic:cNvPicPr/>
+                  </pic:nvPicPr>
+                  <pic:blipFill>
+                    <a:blip r:embed="rId11"/>
+                    <a:stretch>
+                      <a:fillRect/>
+                    </a:stretch>
+                  </pic:blipFill>
+                  <pic:spPr>
+                    <a:xfrm>
+                      <a:off x="0" y="0"/>
+                      <a:ext cx="4160881" cy="2659610"/>
+                    </a:xfrm>
+                    <a:prstGeom prst="rect">
+                      <a:avLst/>
+                    </a:prstGeom>
+                  </pic:spPr>
+                </pic:pic>
+              </a:graphicData>
+            </a:graphic>
+          </wp:inline>
+        </w:drawing>
+      </w:r>
+      <w:r>
+        <w:rPr>
+          <w:lang w:val="en-US"/>
+        </w:rPr>
+        <w:t xml:space="preserve"> </w:t>
+      </w:r>
+      <w:r>
+        <w:rPr>
+          <w:lang w:val="en-US"/>
+        </w:rPr>
+        <w:t>Search Engine Optimization</w:t>
+      </w:r>
+    </w:p>
+    <w:p>
+      <w:pPr>
+        <w:rPr>
+          <w:noProof/>
+        </w:rPr>
+      </w:pPr>
+      <w:r>
+        <w:rPr>
+          <w:noProof/>
+          <w:lang w:val="en-US"/>
+        </w:rPr>
+        <w:drawing>
+          <wp:inline distT="0" distB="0" distL="0" distR="0" wp14:anchorId="0C395A27" wp14:editId="0F443960">
+            <wp:extent cx="2309060" cy="2103302"/>
+            <wp:effectExtent l="0" t="0" r="0" b="0"/>
+            <wp:docPr id="11" name="Picture 11"/>
+            <wp:cNvGraphicFramePr>
+              <a:graphicFrameLocks xmlns:a="http://schemas.openxmlformats.org/drawingml/2006/main" noChangeAspect="1"/>
+            </wp:cNvGraphicFramePr>
+            <a:graphic xmlns:a="http://schemas.openxmlformats.org/drawingml/2006/main">
+              <a:graphicData uri="http://schemas.openxmlformats.org/drawingml/2006/picture">
+                <pic:pic xmlns:pic="http://schemas.openxmlformats.org/drawingml/2006/picture">
+                  <pic:nvPicPr>
+                    <pic:cNvPr id="1" name=""/>
+                    <pic:cNvPicPr/>
+                  </pic:nvPicPr>
+                  <pic:blipFill>
+                    <a:blip r:embed="rId12"/>
+                    <a:stretch>
+                      <a:fillRect/>
+                    </a:stretch>
+                  </pic:blipFill>
+                  <pic:spPr>
+                    <a:xfrm>
+                      <a:off x="0" y="0"/>
+                      <a:ext cx="2309060" cy="2103302"/>
+                    </a:xfrm>
+                    <a:prstGeom prst="rect">
+                      <a:avLst/>
+                    </a:prstGeom>
+                  </pic:spPr>
+                </pic:pic>
+              </a:graphicData>
+            </a:graphic>
+          </wp:inline>
+        </w:drawing>
+      </w:r>
+      <w:r>
+        <w:rPr>
+          <w:noProof/>
+        </w:rPr>
+        <w:t xml:space="preserve"> </w:t>
+      </w:r>
+      <w:r>
+        <w:rPr>
+          <w:noProof/>
+          <w:lang w:val="en-US"/>
+        </w:rPr>
+        <w:drawing>
+          <wp:inline distT="0" distB="0" distL="0" distR="0" wp14:anchorId="258F49CB" wp14:editId="050EC1E6">
+            <wp:extent cx="2651990" cy="1828958"/>
+            <wp:effectExtent l="0" t="0" r="0" b="0"/>
+            <wp:docPr id="12" name="Picture 12"/>
+            <wp:cNvGraphicFramePr>
+              <a:graphicFrameLocks xmlns:a="http://schemas.openxmlformats.org/drawingml/2006/main" noChangeAspect="1"/>
+            </wp:cNvGraphicFramePr>
+            <a:graphic xmlns:a="http://schemas.openxmlformats.org/drawingml/2006/main">
+              <a:graphicData uri="http://schemas.openxmlformats.org/drawingml/2006/picture">
+                <pic:pic xmlns:pic="http://schemas.openxmlformats.org/drawingml/2006/picture">
+                  <pic:nvPicPr>
+                    <pic:cNvPr id="1" name=""/>
+                    <pic:cNvPicPr/>
+                  </pic:nvPicPr>
+                  <pic:blipFill>
+                    <a:blip r:embed="rId13"/>
+                    <a:stretch>
+                      <a:fillRect/>
+                    </a:stretch>
+                  </pic:blipFill>
+                  <pic:spPr>
+                    <a:xfrm>
+                      <a:off x="0" y="0"/>
+                      <a:ext cx="2651990" cy="1828958"/>
+                    </a:xfrm>
+                    <a:prstGeom prst="rect">
+                      <a:avLst/>
+                    </a:prstGeom>
+                  </pic:spPr>
+                </pic:pic>
+              </a:graphicData>
+            </a:graphic>
+          </wp:inline>
+        </w:drawing>
+      </w:r>
+    </w:p>
+    <w:p>
+      <w:pPr>
+        <w:rPr>
+          <w:lang w:val="en-US"/>
+        </w:rPr>
+      </w:pPr>
+      <w:r>
+        <w:rPr>
+          <w:lang w:val="en-US"/>
+        </w:rPr>
+        <w:t>HTML Entities</w:t>
+      </w:r>
+    </w:p>
+    <w:p>
+      <w:pPr>
+        <w:rPr>
+          <w:lang w:val="en-US"/>
+        </w:rPr>
+      </w:pPr>
+      <w:r>
+        <w:rPr>
+          <w:noProof/>
+          <w:lang w:val="en-US"/>
+        </w:rPr>
+        <w:drawing>
+          <wp:inline distT="0" distB="0" distL="0" distR="0" wp14:anchorId="36B45BBB" wp14:editId="4E71A0C9">
+            <wp:extent cx="6645910" cy="2785110"/>
+            <wp:effectExtent l="0" t="0" r="2540" b="0"/>
+            <wp:docPr id="14" name="Picture 14"/>
+            <wp:cNvGraphicFramePr>
+              <a:graphicFrameLocks xmlns:a="http://schemas.openxmlformats.org/drawingml/2006/main" noChangeAspect="1"/>
+            </wp:cNvGraphicFramePr>
+            <a:graphic xmlns:a="http://schemas.openxmlformats.org/drawingml/2006/main">
+              <a:graphicData uri="http://schemas.openxmlformats.org/drawingml/2006/picture">
+                <pic:pic xmlns:pic="http://schemas.openxmlformats.org/drawingml/2006/picture">
+                  <pic:nvPicPr>
+                    <pic:cNvPr id="1" name=""/>
+                    <pic:cNvPicPr/>
+                  </pic:nvPicPr>
+                  <pic:blipFill>
+                    <a:blip r:embed="rId14"/>
+                    <a:stretch>
+                      <a:fillRect/>
+                    </a:stretch>
+                  </pic:blipFill>
+                  <pic:spPr>
+                    <a:xfrm>
+                      <a:off x="0" y="0"/>
+                      <a:ext cx="6645910" cy="2785110"/>
+                    </a:xfrm>
+                    <a:prstGeom prst="rect">
+                      <a:avLst/>
+                    </a:prstGeom>
+                  </pic:spPr>
+                </pic:pic>
+              </a:graphicData>
+            </a:graphic>
+          </wp:inline>
+        </w:drawing>
+      </w:r>
+    </w:p>
+    <w:p>
+      <w:pPr>
+        <w:rPr>
+          <w:lang w:val="en-US"/>
+        </w:rPr>
+      </w:pPr>
+      <w:r>
+        <w:rPr>
+          <w:noProof/>
+          <w:lang w:val="en-US"/>
+        </w:rPr>
+        <w:lastRenderedPageBreak/>
+        <w:drawing>
+          <wp:inline distT="0" distB="0" distL="0" distR="0" wp14:anchorId="2501B4F9" wp14:editId="4D8871BF">
+            <wp:extent cx="5944115" cy="2530059"/>
+            <wp:effectExtent l="0" t="0" r="0" b="3810"/>
+            <wp:docPr id="15" name="Picture 15"/>
+            <wp:cNvGraphicFramePr>
+              <a:graphicFrameLocks xmlns:a="http://schemas.openxmlformats.org/drawingml/2006/main" noChangeAspect="1"/>
+            </wp:cNvGraphicFramePr>
+            <a:graphic xmlns:a="http://schemas.openxmlformats.org/drawingml/2006/main">
+              <a:graphicData uri="http://schemas.openxmlformats.org/drawingml/2006/picture">
+                <pic:pic xmlns:pic="http://schemas.openxmlformats.org/drawingml/2006/picture">
+                  <pic:nvPicPr>
+                    <pic:cNvPr id="1" name=""/>
+                    <pic:cNvPicPr/>
+                  </pic:nvPicPr>
+                  <pic:blipFill>
+                    <a:blip r:embed="rId15"/>
+                    <a:stretch>
+                      <a:fillRect/>
+                    </a:stretch>
+                  </pic:blipFill>
+                  <pic:spPr>
+                    <a:xfrm>
+                      <a:off x="0" y="0"/>
+                      <a:ext cx="5944115" cy="2530059"/>
+                    </a:xfrm>
+                    <a:prstGeom prst="rect">
+                      <a:avLst/>
+                    </a:prstGeom>
+                  </pic:spPr>
+                </pic:pic>
+              </a:graphicData>
+            </a:graphic>
+          </wp:inline>
+        </w:drawing>
+      </w:r>
+    </w:p>
+    <w:p>
+      <w:pPr>
+        <w:rPr>
+          <w:lang w:val="en-US"/>
+        </w:rPr>
+      </w:pPr>
+      <w:r>
+        <w:rPr>
+          <w:lang w:val="en-US"/>
+        </w:rPr>
+        <w:t>Understanding HTML 5</w:t>
+      </w:r>
+    </w:p>
+    <w:p>
+      <w:pPr>
+        <w:rPr>
+          <w:lang w:val="en-US"/>
+        </w:rPr>
+      </w:pPr>
+      <w:r>
+        <w:rPr>
+          <w:noProof/>
+          <w:lang w:val="en-US"/>
+        </w:rPr>
+        <w:drawing>
+          <wp:inline distT="0" distB="0" distL="0" distR="0" wp14:anchorId="3583B136" wp14:editId="5D55B237">
+            <wp:extent cx="6645910" cy="2871470"/>
+            <wp:effectExtent l="0" t="0" r="2540" b="5080"/>
+            <wp:docPr id="16" name="Picture 16"/>
+            <wp:cNvGraphicFramePr>
+              <a:graphicFrameLocks xmlns:a="http://schemas.openxmlformats.org/drawingml/2006/main" noChangeAspect="1"/>
+            </wp:cNvGraphicFramePr>
+            <a:graphic xmlns:a="http://schemas.openxmlformats.org/drawingml/2006/main">
+              <a:graphicData uri="http://schemas.openxmlformats.org/drawingml/2006/picture">
+                <pic:pic xmlns:pic="http://schemas.openxmlformats.org/drawingml/2006/picture">
+                  <pic:nvPicPr>
+                    <pic:cNvPr id="1" name=""/>
+                    <pic:cNvPicPr/>
+                  </pic:nvPicPr>
+                  <pic:blipFill>
+                    <a:blip r:embed="rId16"/>
+                    <a:stretch>
+                      <a:fillRect/>
+                    </a:stretch>
+                  </pic:blipFill>
+                  <pic:spPr>
+                    <a:xfrm>
+                      <a:off x="0" y="0"/>
+                      <a:ext cx="6645910" cy="2871470"/>
+                    </a:xfrm>
+                    <a:prstGeom prst="rect">
+                      <a:avLst/>
+                    </a:prstGeom>
+                  </pic:spPr>
+                </pic:pic>
+              </a:graphicData>
+            </a:graphic>
+          </wp:inline>
+        </w:drawing>
+      </w:r>
+    </w:p>
+    <w:p>
+      <w:pPr>
+        <w:rPr>
+          <w:lang w:val="en-US"/>
+        </w:rPr>
+      </w:pPr>
+      <w:r>
+        <w:rPr>
+          <w:noProof/>
+          <w:lang w:val="en-US"/>
+        </w:rPr>
+        <w:drawing>
+          <wp:inline distT="0" distB="0" distL="0" distR="0" wp14:anchorId="25E8F127" wp14:editId="5A01EC18">
+            <wp:extent cx="6645910" cy="1876425"/>
+            <wp:effectExtent l="0" t="0" r="2540" b="9525"/>
+            <wp:docPr id="17" name="Picture 17"/>
+            <wp:cNvGraphicFramePr>
+              <a:graphicFrameLocks xmlns:a="http://schemas.openxmlformats.org/drawingml/2006/main" noChangeAspect="1"/>
+            </wp:cNvGraphicFramePr>
+            <a:graphic xmlns:a="http://schemas.openxmlformats.org/drawingml/2006/main">
+              <a:graphicData uri="http://schemas.openxmlformats.org/drawingml/2006/picture">
+                <pic:pic xmlns:pic="http://schemas.openxmlformats.org/drawingml/2006/picture">
+                  <pic:nvPicPr>
+                    <pic:cNvPr id="1" name=""/>
+                    <pic:cNvPicPr/>
+                  </pic:nvPicPr>
+                  <pic:blipFill>
+                    <a:blip r:embed="rId17"/>
+                    <a:stretch>
+                      <a:fillRect/>
+                    </a:stretch>
+                  </pic:blipFill>
+                  <pic:spPr>
+                    <a:xfrm>
+                      <a:off x="0" y="0"/>
+                      <a:ext cx="6645910" cy="1876425"/>
+                    </a:xfrm>
+                    <a:prstGeom prst="rect">
+                      <a:avLst/>
+                    </a:prstGeom>
+                  </pic:spPr>
+                </pic:pic>
+              </a:graphicData>
+            </a:graphic>
+          </wp:inline>
+        </w:drawing>
+      </w:r>
+    </w:p>
+    <w:p>
+      <w:pPr>
+        <w:rPr>
+          <w:lang w:val="en-US"/>
+        </w:rPr>
+      </w:pPr>
+      <w:r>
+        <w:rPr>
+          <w:lang w:val="en-US"/>
+        </w:rPr>
+        <w:drawing>
+          <wp:inline distT="0" distB="0" distL="0" distR="0" wp14:anchorId="2559F1A2" wp14:editId="477175D4">
+            <wp:extent cx="6645910" cy="1723390"/>
+            <wp:effectExtent l="0" t="0" r="2540" b="0"/>
+            <wp:docPr id="8" name="Picture 8"/>
+            <wp:cNvGraphicFramePr>
+              <a:graphicFrameLocks xmlns:a="http://schemas.openxmlformats.org/drawingml/2006/main" noChangeAspect="1"/>
+            </wp:cNvGraphicFramePr>
+            <a:graphic xmlns:a="http://schemas.openxmlformats.org/drawingml/2006/main">
+              <a:graphicData uri="http://schemas.openxmlformats.org/drawingml/2006/picture">
+                <pic:pic xmlns:pic="http://schemas.openxmlformats.org/drawingml/2006/picture">
+                  <pic:nvPicPr>
+                    <pic:cNvPr id="1" name=""/>
+                    <pic:cNvPicPr/>
+                  </pic:nvPicPr>
+                  <pic:blipFill>
+                    <a:blip r:embed="rId18"/>
+                    <a:stretch>
+                      <a:fillRect/>
+                    </a:stretch>
+                  </pic:blipFill>
+                  <pic:spPr>
+                    <a:xfrm>
+                      <a:off x="0" y="0"/>
+                      <a:ext cx="6645910" cy="1723390"/>
+                    </a:xfrm>
+                    <a:prstGeom prst="rect">
+                      <a:avLst/>
+                    </a:prstGeom>
+                  </pic:spPr>
+                </pic:pic>
+              </a:graphicData>
+            </a:graphic>
+          </wp:inline>
+        </w:drawing>
+      </w:r>
+    </w:p>
+    <w:p>
+      <w:pPr>
+        <w:rPr>
+          <w:lang w:val="en-US"/>
+        </w:rPr>
+      </w:pPr>
+      <w:r>
+        <w:rPr>
+          <w:lang w:val="en-US"/>
+        </w:rPr>
+        <w:lastRenderedPageBreak/>
+        <w:drawing>
+          <wp:inline distT="0" distB="0" distL="0" distR="0" wp14:anchorId="54788485" wp14:editId="1990FCB3">
+            <wp:extent cx="6645910" cy="3044825"/>
+            <wp:effectExtent l="0" t="0" r="2540" b="3175"/>
+            <wp:docPr id="9" name="Picture 9"/>
+            <wp:cNvGraphicFramePr>
+              <a:graphicFrameLocks xmlns:a="http://schemas.openxmlformats.org/drawingml/2006/main" noChangeAspect="1"/>
+            </wp:cNvGraphicFramePr>
+            <a:graphic xmlns:a="http://schemas.openxmlformats.org/drawingml/2006/main">
+              <a:graphicData uri="http://schemas.openxmlformats.org/drawingml/2006/picture">
+                <pic:pic xmlns:pic="http://schemas.openxmlformats.org/drawingml/2006/picture">
+                  <pic:nvPicPr>
+                    <pic:cNvPr id="1" name=""/>
+                    <pic:cNvPicPr/>
+                  </pic:nvPicPr>
+                  <pic:blipFill>
+                    <a:blip r:embed="rId19"/>
+                    <a:stretch>
+                      <a:fillRect/>
+                    </a:stretch>
+                  </pic:blipFill>
+                  <pic:spPr>
+                    <a:xfrm>
+                      <a:off x="0" y="0"/>
+                      <a:ext cx="6645910" cy="3044825"/>
+                    </a:xfrm>
+                    <a:prstGeom prst="rect">
+                      <a:avLst/>
+                    </a:prstGeom>
+                  </pic:spPr>
+                </pic:pic>
+              </a:graphicData>
+            </a:graphic>
+          </wp:inline>
+        </w:drawing>
+      </w:r>
+    </w:p>
+    <w:p>
+      <w:pPr>
+        <w:rPr>
+          <w:lang w:val="en-US"/>
+        </w:rPr>
+      </w:pPr>
+    </w:p>
+    <w:p>
+      <w:pPr>
+        <w:rPr>
+          <w:lang w:val="en-US"/>
+        </w:rPr>
+      </w:pPr>
     </w:p>
     <w:sectPr>
       <w:pgSz w:w="11906" w:h="16838"/>

</xml_diff>